<commit_message>
Versão 09/06/2016 do AcessaIFSP
</commit_message>
<xml_diff>
--- a/Documentação/Descrição das Ferramentas.docx
+++ b/Documentação/Descrição das Ferramentas.docx
@@ -1,6 +1,6 @@
 
 <file path=word/document.xml><?xml version="1.0" encoding="utf-8"?>
-<w:document xmlns:wpc="http://schemas.microsoft.com/office/word/2010/wordprocessingCanvas" xmlns:mo="http://schemas.microsoft.com/office/mac/office/2008/main" xmlns:mc="http://schemas.openxmlformats.org/markup-compatibility/2006" xmlns:mv="urn:schemas-microsoft-com:mac:vml" xmlns:o="urn:schemas-microsoft-com:office:office" xmlns:r="http://schemas.openxmlformats.org/officeDocument/2006/relationships" xmlns:m="http://schemas.openxmlformats.org/officeDocument/2006/math" xmlns:v="urn:schemas-microsoft-com:vml" xmlns:wp14="http://schemas.microsoft.com/office/word/2010/wordprocessingDrawing" xmlns:wp="http://schemas.openxmlformats.org/drawingml/2006/wordprocessingDrawing" xmlns:w10="urn:schemas-microsoft-com:office:word" xmlns:w="http://schemas.openxmlformats.org/wordprocessingml/2006/main" xmlns:w14="http://schemas.microsoft.com/office/word/2010/wordml" xmlns:wpg="http://schemas.microsoft.com/office/word/2010/wordprocessingGroup" xmlns:wpi="http://schemas.microsoft.com/office/word/2010/wordprocessingInk" xmlns:wne="http://schemas.microsoft.com/office/word/2006/wordml" xmlns:wps="http://schemas.microsoft.com/office/word/2010/wordprocessingShape" mc:Ignorable="w14 wp14">
+<w:document xmlns:wpc="http://schemas.microsoft.com/office/word/2010/wordprocessingCanvas" xmlns:mc="http://schemas.openxmlformats.org/markup-compatibility/2006" xmlns:o="urn:schemas-microsoft-com:office:office" xmlns:r="http://schemas.openxmlformats.org/officeDocument/2006/relationships" xmlns:m="http://schemas.openxmlformats.org/officeDocument/2006/math" xmlns:v="urn:schemas-microsoft-com:vml" xmlns:wp14="http://schemas.microsoft.com/office/word/2010/wordprocessingDrawing" xmlns:wp="http://schemas.openxmlformats.org/drawingml/2006/wordprocessingDrawing" xmlns:w10="urn:schemas-microsoft-com:office:word" xmlns:w="http://schemas.openxmlformats.org/wordprocessingml/2006/main" xmlns:w14="http://schemas.microsoft.com/office/word/2010/wordml" xmlns:wpg="http://schemas.microsoft.com/office/word/2010/wordprocessingGroup" xmlns:wpi="http://schemas.microsoft.com/office/word/2010/wordprocessingInk" xmlns:wne="http://schemas.microsoft.com/office/word/2006/wordml" xmlns:wps="http://schemas.microsoft.com/office/word/2010/wordprocessingShape" mc:Ignorable="w14 wp14">
   <w:body>
     <w:p>
       <w:pPr>
@@ -70,7 +70,7 @@
     </w:p>
     <w:p>
       <w:pPr>
-        <w:pStyle w:val="ListParagraph"/>
+        <w:pStyle w:val="PargrafodaLista"/>
         <w:numPr>
           <w:ilvl w:val="0"/>
           <w:numId w:val="1"/>
@@ -90,7 +90,7 @@
     </w:p>
     <w:p>
       <w:pPr>
-        <w:pStyle w:val="ListParagraph"/>
+        <w:pStyle w:val="PargrafodaLista"/>
         <w:numPr>
           <w:ilvl w:val="1"/>
           <w:numId w:val="1"/>
@@ -110,7 +110,7 @@
     </w:p>
     <w:p>
       <w:pPr>
-        <w:pStyle w:val="ListParagraph"/>
+        <w:pStyle w:val="PargrafodaLista"/>
         <w:numPr>
           <w:ilvl w:val="1"/>
           <w:numId w:val="1"/>
@@ -130,7 +130,7 @@
     </w:p>
     <w:p>
       <w:pPr>
-        <w:pStyle w:val="ListParagraph"/>
+        <w:pStyle w:val="PargrafodaLista"/>
         <w:numPr>
           <w:ilvl w:val="1"/>
           <w:numId w:val="1"/>
@@ -150,7 +150,7 @@
     </w:p>
     <w:p>
       <w:pPr>
-        <w:pStyle w:val="ListParagraph"/>
+        <w:pStyle w:val="PargrafodaLista"/>
         <w:numPr>
           <w:ilvl w:val="1"/>
           <w:numId w:val="1"/>
@@ -170,7 +170,7 @@
     </w:p>
     <w:p>
       <w:pPr>
-        <w:pStyle w:val="ListParagraph"/>
+        <w:pStyle w:val="PargrafodaLista"/>
         <w:numPr>
           <w:ilvl w:val="1"/>
           <w:numId w:val="1"/>
@@ -190,28 +190,48 @@
     </w:p>
     <w:p>
       <w:pPr>
-        <w:pStyle w:val="ListParagraph"/>
-        <w:ind w:left="1440"/>
-        <w:rPr>
-          <w:b/>
-          <w:sz w:val="28"/>
-        </w:rPr>
-      </w:pPr>
-    </w:p>
-    <w:p>
-      <w:pPr>
-        <w:pStyle w:val="ListParagraph"/>
-        <w:rPr>
-          <w:b/>
-          <w:sz w:val="28"/>
-        </w:rPr>
-      </w:pPr>
+        <w:pStyle w:val="PargrafodaLista"/>
+        <w:numPr>
+          <w:ilvl w:val="1"/>
+          <w:numId w:val="1"/>
+        </w:numPr>
+        <w:rPr>
+          <w:b/>
+          <w:sz w:val="28"/>
+        </w:rPr>
+      </w:pPr>
+      <w:r>
+        <w:rPr>
+          <w:b/>
+          <w:sz w:val="28"/>
+        </w:rPr>
+        <w:t>Ajax</w:t>
+      </w:r>
       <w:bookmarkStart w:id="0" w:name="_GoBack"/>
       <w:bookmarkEnd w:id="0"/>
     </w:p>
     <w:p>
       <w:pPr>
-        <w:pStyle w:val="ListParagraph"/>
+        <w:pStyle w:val="PargrafodaLista"/>
+        <w:ind w:left="1440"/>
+        <w:rPr>
+          <w:b/>
+          <w:sz w:val="28"/>
+        </w:rPr>
+      </w:pPr>
+    </w:p>
+    <w:p>
+      <w:pPr>
+        <w:pStyle w:val="PargrafodaLista"/>
+        <w:rPr>
+          <w:b/>
+          <w:sz w:val="28"/>
+        </w:rPr>
+      </w:pPr>
+    </w:p>
+    <w:p>
+      <w:pPr>
+        <w:pStyle w:val="PargrafodaLista"/>
         <w:numPr>
           <w:ilvl w:val="0"/>
           <w:numId w:val="1"/>
@@ -231,7 +251,7 @@
     </w:p>
     <w:p>
       <w:pPr>
-        <w:pStyle w:val="ListParagraph"/>
+        <w:pStyle w:val="PargrafodaLista"/>
         <w:numPr>
           <w:ilvl w:val="1"/>
           <w:numId w:val="1"/>
@@ -241,7 +261,6 @@
           <w:sz w:val="28"/>
         </w:rPr>
       </w:pPr>
-      <w:proofErr w:type="spellStart"/>
       <w:r>
         <w:rPr>
           <w:b/>
@@ -249,19 +268,18 @@
         </w:rPr>
         <w:t>Bootstrap</w:t>
       </w:r>
-      <w:proofErr w:type="spellEnd"/>
-    </w:p>
-    <w:p>
-      <w:pPr>
-        <w:rPr>
-          <w:b/>
-          <w:sz w:val="28"/>
-        </w:rPr>
-      </w:pPr>
-    </w:p>
-    <w:p>
-      <w:pPr>
-        <w:pStyle w:val="ListParagraph"/>
+    </w:p>
+    <w:p>
+      <w:pPr>
+        <w:rPr>
+          <w:b/>
+          <w:sz w:val="28"/>
+        </w:rPr>
+      </w:pPr>
+    </w:p>
+    <w:p>
+      <w:pPr>
+        <w:pStyle w:val="PargrafodaLista"/>
         <w:numPr>
           <w:ilvl w:val="0"/>
           <w:numId w:val="2"/>
@@ -281,7 +299,7 @@
     </w:p>
     <w:p>
       <w:pPr>
-        <w:pStyle w:val="ListParagraph"/>
+        <w:pStyle w:val="PargrafodaLista"/>
         <w:numPr>
           <w:ilvl w:val="1"/>
           <w:numId w:val="1"/>
@@ -309,7 +327,7 @@
     </w:p>
     <w:p>
       <w:pPr>
-        <w:pStyle w:val="ListParagraph"/>
+        <w:pStyle w:val="PargrafodaLista"/>
         <w:numPr>
           <w:ilvl w:val="0"/>
           <w:numId w:val="2"/>
@@ -329,7 +347,7 @@
     </w:p>
     <w:p>
       <w:pPr>
-        <w:pStyle w:val="ListParagraph"/>
+        <w:pStyle w:val="PargrafodaLista"/>
         <w:numPr>
           <w:ilvl w:val="1"/>
           <w:numId w:val="2"/>
@@ -339,34 +357,101 @@
           <w:sz w:val="28"/>
         </w:rPr>
       </w:pPr>
-      <w:proofErr w:type="spellStart"/>
-      <w:r>
-        <w:rPr>
-          <w:b/>
-          <w:sz w:val="28"/>
-        </w:rPr>
-        <w:t>NetBeans</w:t>
-      </w:r>
-      <w:proofErr w:type="spellEnd"/>
-      <w:r>
-        <w:rPr>
-          <w:b/>
-          <w:sz w:val="28"/>
-        </w:rPr>
-        <w:t xml:space="preserve"> 8.0.2</w:t>
-      </w:r>
-    </w:p>
-    <w:p>
-      <w:pPr>
-        <w:rPr>
-          <w:b/>
-          <w:sz w:val="28"/>
-        </w:rPr>
-      </w:pPr>
-    </w:p>
-    <w:p>
-      <w:pPr>
-        <w:pStyle w:val="ListParagraph"/>
+      <w:r>
+        <w:rPr>
+          <w:b/>
+          <w:sz w:val="28"/>
+        </w:rPr>
+        <w:t>NetBeans 8.0.2</w:t>
+      </w:r>
+    </w:p>
+    <w:p>
+      <w:pPr>
+        <w:pStyle w:val="PargrafodaLista"/>
+        <w:rPr>
+          <w:b/>
+          <w:sz w:val="28"/>
+        </w:rPr>
+      </w:pPr>
+    </w:p>
+    <w:p>
+      <w:pPr>
+        <w:pStyle w:val="PargrafodaLista"/>
+        <w:numPr>
+          <w:ilvl w:val="0"/>
+          <w:numId w:val="2"/>
+        </w:numPr>
+        <w:rPr>
+          <w:b/>
+          <w:sz w:val="28"/>
+        </w:rPr>
+      </w:pPr>
+      <w:r>
+        <w:rPr>
+          <w:b/>
+          <w:sz w:val="28"/>
+        </w:rPr>
+        <w:t>Hardware</w:t>
+      </w:r>
+      <w:r>
+        <w:rPr>
+          <w:b/>
+          <w:sz w:val="28"/>
+        </w:rPr>
+        <w:t>:</w:t>
+      </w:r>
+    </w:p>
+    <w:p>
+      <w:pPr>
+        <w:pStyle w:val="PargrafodaLista"/>
+        <w:numPr>
+          <w:ilvl w:val="1"/>
+          <w:numId w:val="1"/>
+        </w:numPr>
+        <w:rPr>
+          <w:b/>
+          <w:sz w:val="28"/>
+        </w:rPr>
+      </w:pPr>
+      <w:r>
+        <w:rPr>
+          <w:b/>
+          <w:sz w:val="28"/>
+        </w:rPr>
+        <w:t>Leitor de código 1D e 2D</w:t>
+      </w:r>
+    </w:p>
+    <w:p>
+      <w:pPr>
+        <w:pStyle w:val="PargrafodaLista"/>
+        <w:numPr>
+          <w:ilvl w:val="1"/>
+          <w:numId w:val="1"/>
+        </w:numPr>
+        <w:rPr>
+          <w:b/>
+          <w:sz w:val="28"/>
+        </w:rPr>
+      </w:pPr>
+      <w:r>
+        <w:rPr>
+          <w:b/>
+          <w:sz w:val="28"/>
+        </w:rPr>
+        <w:t>Arduino</w:t>
+      </w:r>
+    </w:p>
+    <w:p>
+      <w:pPr>
+        <w:rPr>
+          <w:b/>
+          <w:sz w:val="28"/>
+        </w:rPr>
+      </w:pPr>
+    </w:p>
+    <w:p>
+      <w:pPr>
+        <w:pStyle w:val="PargrafodaLista"/>
         <w:numPr>
           <w:ilvl w:val="0"/>
           <w:numId w:val="3"/>
@@ -376,26 +461,17 @@
           <w:sz w:val="28"/>
         </w:rPr>
       </w:pPr>
-      <w:proofErr w:type="spellStart"/>
-      <w:r>
-        <w:rPr>
-          <w:b/>
-          <w:sz w:val="28"/>
-        </w:rPr>
-        <w:t>WebBrowser</w:t>
-      </w:r>
-      <w:proofErr w:type="spellEnd"/>
-      <w:r>
-        <w:rPr>
-          <w:b/>
-          <w:sz w:val="28"/>
-        </w:rPr>
-        <w:t>:</w:t>
-      </w:r>
-    </w:p>
-    <w:p>
-      <w:pPr>
-        <w:pStyle w:val="ListParagraph"/>
+      <w:r>
+        <w:rPr>
+          <w:b/>
+          <w:sz w:val="28"/>
+        </w:rPr>
+        <w:t>WebBrowser:</w:t>
+      </w:r>
+    </w:p>
+    <w:p>
+      <w:pPr>
+        <w:pStyle w:val="PargrafodaLista"/>
         <w:numPr>
           <w:ilvl w:val="1"/>
           <w:numId w:val="3"/>
@@ -433,7 +509,7 @@
 </file>
 
 <file path=word/endnotes.xml><?xml version="1.0" encoding="utf-8"?>
-<w:endnotes xmlns:wpc="http://schemas.microsoft.com/office/word/2010/wordprocessingCanvas" xmlns:mo="http://schemas.microsoft.com/office/mac/office/2008/main" xmlns:mc="http://schemas.openxmlformats.org/markup-compatibility/2006" xmlns:mv="urn:schemas-microsoft-com:mac:vml" xmlns:o="urn:schemas-microsoft-com:office:office" xmlns:r="http://schemas.openxmlformats.org/officeDocument/2006/relationships" xmlns:m="http://schemas.openxmlformats.org/officeDocument/2006/math" xmlns:v="urn:schemas-microsoft-com:vml" xmlns:wp14="http://schemas.microsoft.com/office/word/2010/wordprocessingDrawing" xmlns:wp="http://schemas.openxmlformats.org/drawingml/2006/wordprocessingDrawing" xmlns:w10="urn:schemas-microsoft-com:office:word" xmlns:w="http://schemas.openxmlformats.org/wordprocessingml/2006/main" xmlns:w14="http://schemas.microsoft.com/office/word/2010/wordml" xmlns:wpg="http://schemas.microsoft.com/office/word/2010/wordprocessingGroup" xmlns:wpi="http://schemas.microsoft.com/office/word/2010/wordprocessingInk" xmlns:wne="http://schemas.microsoft.com/office/word/2006/wordml" xmlns:wps="http://schemas.microsoft.com/office/word/2010/wordprocessingShape" mc:Ignorable="w14 wp14">
+<w:endnotes xmlns:wpc="http://schemas.microsoft.com/office/word/2010/wordprocessingCanvas" xmlns:mc="http://schemas.openxmlformats.org/markup-compatibility/2006" xmlns:o="urn:schemas-microsoft-com:office:office" xmlns:r="http://schemas.openxmlformats.org/officeDocument/2006/relationships" xmlns:m="http://schemas.openxmlformats.org/officeDocument/2006/math" xmlns:v="urn:schemas-microsoft-com:vml" xmlns:wp14="http://schemas.microsoft.com/office/word/2010/wordprocessingDrawing" xmlns:wp="http://schemas.openxmlformats.org/drawingml/2006/wordprocessingDrawing" xmlns:w10="urn:schemas-microsoft-com:office:word" xmlns:w="http://schemas.openxmlformats.org/wordprocessingml/2006/main" xmlns:w14="http://schemas.microsoft.com/office/word/2010/wordml" xmlns:wpg="http://schemas.microsoft.com/office/word/2010/wordprocessingGroup" xmlns:wpi="http://schemas.microsoft.com/office/word/2010/wordprocessingInk" xmlns:wne="http://schemas.microsoft.com/office/word/2006/wordml" xmlns:wps="http://schemas.microsoft.com/office/word/2010/wordprocessingShape" mc:Ignorable="w14 wp14">
   <w:endnote w:type="separator" w:id="-1">
     <w:p>
       <w:pPr>
@@ -458,16 +534,16 @@
 </file>
 
 <file path=word/footer1.xml><?xml version="1.0" encoding="utf-8"?>
-<w:ftr xmlns:wpc="http://schemas.microsoft.com/office/word/2010/wordprocessingCanvas" xmlns:mo="http://schemas.microsoft.com/office/mac/office/2008/main" xmlns:mc="http://schemas.openxmlformats.org/markup-compatibility/2006" xmlns:mv="urn:schemas-microsoft-com:mac:vml" xmlns:o="urn:schemas-microsoft-com:office:office" xmlns:r="http://schemas.openxmlformats.org/officeDocument/2006/relationships" xmlns:m="http://schemas.openxmlformats.org/officeDocument/2006/math" xmlns:v="urn:schemas-microsoft-com:vml" xmlns:wp14="http://schemas.microsoft.com/office/word/2010/wordprocessingDrawing" xmlns:wp="http://schemas.openxmlformats.org/drawingml/2006/wordprocessingDrawing" xmlns:w10="urn:schemas-microsoft-com:office:word" xmlns:w="http://schemas.openxmlformats.org/wordprocessingml/2006/main" xmlns:w14="http://schemas.microsoft.com/office/word/2010/wordml" xmlns:wpg="http://schemas.microsoft.com/office/word/2010/wordprocessingGroup" xmlns:wpi="http://schemas.microsoft.com/office/word/2010/wordprocessingInk" xmlns:wne="http://schemas.microsoft.com/office/word/2006/wordml" xmlns:wps="http://schemas.microsoft.com/office/word/2010/wordprocessingShape" mc:Ignorable="w14 wp14">
+<w:ftr xmlns:wpc="http://schemas.microsoft.com/office/word/2010/wordprocessingCanvas" xmlns:mc="http://schemas.openxmlformats.org/markup-compatibility/2006" xmlns:o="urn:schemas-microsoft-com:office:office" xmlns:r="http://schemas.openxmlformats.org/officeDocument/2006/relationships" xmlns:m="http://schemas.openxmlformats.org/officeDocument/2006/math" xmlns:v="urn:schemas-microsoft-com:vml" xmlns:wp14="http://schemas.microsoft.com/office/word/2010/wordprocessingDrawing" xmlns:wp="http://schemas.openxmlformats.org/drawingml/2006/wordprocessingDrawing" xmlns:w10="urn:schemas-microsoft-com:office:word" xmlns:w="http://schemas.openxmlformats.org/wordprocessingml/2006/main" xmlns:w14="http://schemas.microsoft.com/office/word/2010/wordml" xmlns:wpg="http://schemas.microsoft.com/office/word/2010/wordprocessingGroup" xmlns:wpi="http://schemas.microsoft.com/office/word/2010/wordprocessingInk" xmlns:wne="http://schemas.microsoft.com/office/word/2006/wordml" xmlns:wps="http://schemas.microsoft.com/office/word/2010/wordprocessingShape" mc:Ignorable="w14 wp14">
   <w:p>
     <w:pPr>
-      <w:pStyle w:val="Footer"/>
+      <w:pStyle w:val="Rodap"/>
       <w:jc w:val="center"/>
     </w:pPr>
     <w:r>
       <w:rPr>
         <w:noProof/>
-        <w:lang w:val="en-US"/>
+        <w:lang w:eastAsia="pt-BR"/>
       </w:rPr>
       <w:drawing>
         <wp:anchor distT="0" distB="0" distL="114300" distR="114300" simplePos="0" relativeHeight="251659264" behindDoc="0" locked="0" layoutInCell="1" allowOverlap="1" wp14:anchorId="4BD71169" wp14:editId="14C3D412">
@@ -528,7 +604,7 @@
 </file>
 
 <file path=word/footnotes.xml><?xml version="1.0" encoding="utf-8"?>
-<w:footnotes xmlns:wpc="http://schemas.microsoft.com/office/word/2010/wordprocessingCanvas" xmlns:mo="http://schemas.microsoft.com/office/mac/office/2008/main" xmlns:mc="http://schemas.openxmlformats.org/markup-compatibility/2006" xmlns:mv="urn:schemas-microsoft-com:mac:vml" xmlns:o="urn:schemas-microsoft-com:office:office" xmlns:r="http://schemas.openxmlformats.org/officeDocument/2006/relationships" xmlns:m="http://schemas.openxmlformats.org/officeDocument/2006/math" xmlns:v="urn:schemas-microsoft-com:vml" xmlns:wp14="http://schemas.microsoft.com/office/word/2010/wordprocessingDrawing" xmlns:wp="http://schemas.openxmlformats.org/drawingml/2006/wordprocessingDrawing" xmlns:w10="urn:schemas-microsoft-com:office:word" xmlns:w="http://schemas.openxmlformats.org/wordprocessingml/2006/main" xmlns:w14="http://schemas.microsoft.com/office/word/2010/wordml" xmlns:wpg="http://schemas.microsoft.com/office/word/2010/wordprocessingGroup" xmlns:wpi="http://schemas.microsoft.com/office/word/2010/wordprocessingInk" xmlns:wne="http://schemas.microsoft.com/office/word/2006/wordml" xmlns:wps="http://schemas.microsoft.com/office/word/2010/wordprocessingShape" mc:Ignorable="w14 wp14">
+<w:footnotes xmlns:wpc="http://schemas.microsoft.com/office/word/2010/wordprocessingCanvas" xmlns:mc="http://schemas.openxmlformats.org/markup-compatibility/2006" xmlns:o="urn:schemas-microsoft-com:office:office" xmlns:r="http://schemas.openxmlformats.org/officeDocument/2006/relationships" xmlns:m="http://schemas.openxmlformats.org/officeDocument/2006/math" xmlns:v="urn:schemas-microsoft-com:vml" xmlns:wp14="http://schemas.microsoft.com/office/word/2010/wordprocessingDrawing" xmlns:wp="http://schemas.openxmlformats.org/drawingml/2006/wordprocessingDrawing" xmlns:w10="urn:schemas-microsoft-com:office:word" xmlns:w="http://schemas.openxmlformats.org/wordprocessingml/2006/main" xmlns:w14="http://schemas.microsoft.com/office/word/2010/wordml" xmlns:wpg="http://schemas.microsoft.com/office/word/2010/wordprocessingGroup" xmlns:wpi="http://schemas.microsoft.com/office/word/2010/wordprocessingInk" xmlns:wne="http://schemas.microsoft.com/office/word/2006/wordml" xmlns:wps="http://schemas.microsoft.com/office/word/2010/wordprocessingShape" mc:Ignorable="w14 wp14">
   <w:footnote w:type="separator" w:id="-1">
     <w:p>
       <w:pPr>
@@ -553,15 +629,15 @@
 </file>
 
 <file path=word/header1.xml><?xml version="1.0" encoding="utf-8"?>
-<w:hdr xmlns:wpc="http://schemas.microsoft.com/office/word/2010/wordprocessingCanvas" xmlns:mo="http://schemas.microsoft.com/office/mac/office/2008/main" xmlns:mc="http://schemas.openxmlformats.org/markup-compatibility/2006" xmlns:mv="urn:schemas-microsoft-com:mac:vml" xmlns:o="urn:schemas-microsoft-com:office:office" xmlns:r="http://schemas.openxmlformats.org/officeDocument/2006/relationships" xmlns:m="http://schemas.openxmlformats.org/officeDocument/2006/math" xmlns:v="urn:schemas-microsoft-com:vml" xmlns:wp14="http://schemas.microsoft.com/office/word/2010/wordprocessingDrawing" xmlns:wp="http://schemas.openxmlformats.org/drawingml/2006/wordprocessingDrawing" xmlns:w10="urn:schemas-microsoft-com:office:word" xmlns:w="http://schemas.openxmlformats.org/wordprocessingml/2006/main" xmlns:w14="http://schemas.microsoft.com/office/word/2010/wordml" xmlns:wpg="http://schemas.microsoft.com/office/word/2010/wordprocessingGroup" xmlns:wpi="http://schemas.microsoft.com/office/word/2010/wordprocessingInk" xmlns:wne="http://schemas.microsoft.com/office/word/2006/wordml" xmlns:wps="http://schemas.microsoft.com/office/word/2010/wordprocessingShape" mc:Ignorable="w14 wp14">
+<w:hdr xmlns:wpc="http://schemas.microsoft.com/office/word/2010/wordprocessingCanvas" xmlns:mc="http://schemas.openxmlformats.org/markup-compatibility/2006" xmlns:o="urn:schemas-microsoft-com:office:office" xmlns:r="http://schemas.openxmlformats.org/officeDocument/2006/relationships" xmlns:m="http://schemas.openxmlformats.org/officeDocument/2006/math" xmlns:v="urn:schemas-microsoft-com:vml" xmlns:wp14="http://schemas.microsoft.com/office/word/2010/wordprocessingDrawing" xmlns:wp="http://schemas.openxmlformats.org/drawingml/2006/wordprocessingDrawing" xmlns:w10="urn:schemas-microsoft-com:office:word" xmlns:w="http://schemas.openxmlformats.org/wordprocessingml/2006/main" xmlns:w14="http://schemas.microsoft.com/office/word/2010/wordml" xmlns:wpg="http://schemas.microsoft.com/office/word/2010/wordprocessingGroup" xmlns:wpi="http://schemas.microsoft.com/office/word/2010/wordprocessingInk" xmlns:wne="http://schemas.microsoft.com/office/word/2006/wordml" xmlns:wps="http://schemas.microsoft.com/office/word/2010/wordprocessingShape" mc:Ignorable="w14 wp14">
   <w:p>
     <w:pPr>
-      <w:pStyle w:val="Header"/>
+      <w:pStyle w:val="Cabealho"/>
     </w:pPr>
     <w:r>
       <w:rPr>
         <w:noProof/>
-        <w:lang w:val="en-US"/>
+        <w:lang w:eastAsia="pt-BR"/>
       </w:rPr>
       <w:drawing>
         <wp:anchor distT="0" distB="0" distL="114300" distR="114300" simplePos="0" relativeHeight="251658240" behindDoc="0" locked="0" layoutInCell="1" allowOverlap="1" wp14:anchorId="5A7279B9" wp14:editId="74B48173">
@@ -623,14 +699,14 @@
   </w:p>
   <w:p>
     <w:pPr>
-      <w:pStyle w:val="Header"/>
+      <w:pStyle w:val="Cabealho"/>
     </w:pPr>
   </w:p>
 </w:hdr>
 </file>
 
 <file path=word/numbering.xml><?xml version="1.0" encoding="utf-8"?>
-<w:numbering xmlns:wpc="http://schemas.microsoft.com/office/word/2010/wordprocessingCanvas" xmlns:mo="http://schemas.microsoft.com/office/mac/office/2008/main" xmlns:mc="http://schemas.openxmlformats.org/markup-compatibility/2006" xmlns:mv="urn:schemas-microsoft-com:mac:vml" xmlns:o="urn:schemas-microsoft-com:office:office" xmlns:r="http://schemas.openxmlformats.org/officeDocument/2006/relationships" xmlns:m="http://schemas.openxmlformats.org/officeDocument/2006/math" xmlns:v="urn:schemas-microsoft-com:vml" xmlns:wp14="http://schemas.microsoft.com/office/word/2010/wordprocessingDrawing" xmlns:wp="http://schemas.openxmlformats.org/drawingml/2006/wordprocessingDrawing" xmlns:w10="urn:schemas-microsoft-com:office:word" xmlns:w="http://schemas.openxmlformats.org/wordprocessingml/2006/main" xmlns:w14="http://schemas.microsoft.com/office/word/2010/wordml" xmlns:wpg="http://schemas.microsoft.com/office/word/2010/wordprocessingGroup" xmlns:wpi="http://schemas.microsoft.com/office/word/2010/wordprocessingInk" xmlns:wne="http://schemas.microsoft.com/office/word/2006/wordml" xmlns:wps="http://schemas.microsoft.com/office/word/2010/wordprocessingShape" mc:Ignorable="w14 wp14">
+<w:numbering xmlns:wpc="http://schemas.microsoft.com/office/word/2010/wordprocessingCanvas" xmlns:mc="http://schemas.openxmlformats.org/markup-compatibility/2006" xmlns:o="urn:schemas-microsoft-com:office:office" xmlns:r="http://schemas.openxmlformats.org/officeDocument/2006/relationships" xmlns:m="http://schemas.openxmlformats.org/officeDocument/2006/math" xmlns:v="urn:schemas-microsoft-com:vml" xmlns:wp14="http://schemas.microsoft.com/office/word/2010/wordprocessingDrawing" xmlns:wp="http://schemas.openxmlformats.org/drawingml/2006/wordprocessingDrawing" xmlns:w10="urn:schemas-microsoft-com:office:word" xmlns:w="http://schemas.openxmlformats.org/wordprocessingml/2006/main" xmlns:w14="http://schemas.microsoft.com/office/word/2010/wordml" xmlns:wpg="http://schemas.microsoft.com/office/word/2010/wordprocessingGroup" xmlns:wpi="http://schemas.microsoft.com/office/word/2010/wordprocessingInk" xmlns:wne="http://schemas.microsoft.com/office/word/2006/wordml" xmlns:wps="http://schemas.microsoft.com/office/word/2010/wordprocessingShape" mc:Ignorable="w14 wp14">
   <w:abstractNum w:abstractNumId="0">
     <w:nsid w:val="1E097AF0"/>
     <w:multiLevelType w:val="hybridMultilevel"/>
@@ -999,7 +1075,7 @@
       </w:pPr>
     </w:pPrDefault>
   </w:docDefaults>
-  <w:latentStyles w:defLockedState="0" w:defUIPriority="99" w:defSemiHidden="1" w:defUnhideWhenUsed="1" w:defQFormat="0" w:count="276">
+  <w:latentStyles w:defLockedState="0" w:defUIPriority="99" w:defSemiHidden="1" w:defUnhideWhenUsed="1" w:defQFormat="0" w:count="267">
     <w:lsdException w:name="Normal" w:semiHidden="0" w:uiPriority="0" w:unhideWhenUsed="0" w:qFormat="1"/>
     <w:lsdException w:name="heading 1" w:semiHidden="0" w:uiPriority="9" w:unhideWhenUsed="0" w:qFormat="1"/>
     <w:lsdException w:name="heading 2" w:uiPriority="9" w:qFormat="1"/>
@@ -1026,15 +1102,6 @@
     <w:lsdException w:name="Strong" w:semiHidden="0" w:uiPriority="22" w:unhideWhenUsed="0" w:qFormat="1"/>
     <w:lsdException w:name="Emphasis" w:semiHidden="0" w:uiPriority="20" w:unhideWhenUsed="0" w:qFormat="1"/>
     <w:lsdException w:name="Table Grid" w:semiHidden="0" w:uiPriority="39" w:unhideWhenUsed="0"/>
-    <w:lsdException w:name="Note Level 1" w:semiHidden="0" w:unhideWhenUsed="0"/>
-    <w:lsdException w:name="Note Level 2" w:semiHidden="0" w:unhideWhenUsed="0"/>
-    <w:lsdException w:name="Note Level 3" w:semiHidden="0" w:unhideWhenUsed="0"/>
-    <w:lsdException w:name="Note Level 4" w:semiHidden="0" w:unhideWhenUsed="0"/>
-    <w:lsdException w:name="Note Level 5" w:semiHidden="0" w:unhideWhenUsed="0"/>
-    <w:lsdException w:name="Note Level 6" w:semiHidden="0" w:unhideWhenUsed="0"/>
-    <w:lsdException w:name="Note Level 7" w:semiHidden="0" w:unhideWhenUsed="0"/>
-    <w:lsdException w:name="Note Level 8" w:semiHidden="0" w:unhideWhenUsed="0"/>
-    <w:lsdException w:name="Note Level 9" w:semiHidden="0" w:unhideWhenUsed="0"/>
     <w:lsdException w:name="Placeholder Text" w:unhideWhenUsed="0"/>
     <w:lsdException w:name="No Spacing" w:semiHidden="0" w:uiPriority="1" w:unhideWhenUsed="0" w:qFormat="1"/>
     <w:lsdException w:name="Light Shading" w:semiHidden="0" w:uiPriority="60" w:unhideWhenUsed="0"/>
@@ -1151,13 +1218,13 @@
     <w:name w:val="Normal"/>
     <w:qFormat/>
   </w:style>
-  <w:style w:type="character" w:default="1" w:styleId="DefaultParagraphFont">
+  <w:style w:type="character" w:default="1" w:styleId="Fontepargpadro">
     <w:name w:val="Default Paragraph Font"/>
     <w:uiPriority w:val="1"/>
     <w:semiHidden/>
     <w:unhideWhenUsed/>
   </w:style>
-  <w:style w:type="table" w:default="1" w:styleId="TableNormal">
+  <w:style w:type="table" w:default="1" w:styleId="Tabelanormal">
     <w:name w:val="Normal Table"/>
     <w:uiPriority w:val="99"/>
     <w:semiHidden/>
@@ -1172,16 +1239,16 @@
       </w:tblCellMar>
     </w:tblPr>
   </w:style>
-  <w:style w:type="numbering" w:default="1" w:styleId="NoList">
+  <w:style w:type="numbering" w:default="1" w:styleId="Semlista">
     <w:name w:val="No List"/>
     <w:uiPriority w:val="99"/>
     <w:semiHidden/>
     <w:unhideWhenUsed/>
   </w:style>
-  <w:style w:type="paragraph" w:styleId="Header">
+  <w:style w:type="paragraph" w:styleId="Cabealho">
     <w:name w:val="header"/>
     <w:basedOn w:val="Normal"/>
-    <w:link w:val="HeaderChar"/>
+    <w:link w:val="CabealhoChar"/>
     <w:uiPriority w:val="99"/>
     <w:unhideWhenUsed/>
     <w:rsid w:val="00E61F4A"/>
@@ -1193,17 +1260,17 @@
       <w:spacing w:after="0" w:line="240" w:lineRule="auto"/>
     </w:pPr>
   </w:style>
-  <w:style w:type="character" w:customStyle="1" w:styleId="HeaderChar">
-    <w:name w:val="Header Char"/>
-    <w:basedOn w:val="DefaultParagraphFont"/>
-    <w:link w:val="Header"/>
+  <w:style w:type="character" w:customStyle="1" w:styleId="CabealhoChar">
+    <w:name w:val="Cabeçalho Char"/>
+    <w:basedOn w:val="Fontepargpadro"/>
+    <w:link w:val="Cabealho"/>
     <w:uiPriority w:val="99"/>
     <w:rsid w:val="00E61F4A"/>
   </w:style>
-  <w:style w:type="paragraph" w:styleId="Footer">
+  <w:style w:type="paragraph" w:styleId="Rodap">
     <w:name w:val="footer"/>
     <w:basedOn w:val="Normal"/>
-    <w:link w:val="FooterChar"/>
+    <w:link w:val="RodapChar"/>
     <w:uiPriority w:val="99"/>
     <w:unhideWhenUsed/>
     <w:rsid w:val="00E61F4A"/>
@@ -1215,14 +1282,14 @@
       <w:spacing w:after="0" w:line="240" w:lineRule="auto"/>
     </w:pPr>
   </w:style>
-  <w:style w:type="character" w:customStyle="1" w:styleId="FooterChar">
-    <w:name w:val="Footer Char"/>
-    <w:basedOn w:val="DefaultParagraphFont"/>
-    <w:link w:val="Footer"/>
+  <w:style w:type="character" w:customStyle="1" w:styleId="RodapChar">
+    <w:name w:val="Rodapé Char"/>
+    <w:basedOn w:val="Fontepargpadro"/>
+    <w:link w:val="Rodap"/>
     <w:uiPriority w:val="99"/>
     <w:rsid w:val="00E61F4A"/>
   </w:style>
-  <w:style w:type="paragraph" w:styleId="ListParagraph">
+  <w:style w:type="paragraph" w:styleId="PargrafodaLista">
     <w:name w:val="List Paragraph"/>
     <w:basedOn w:val="Normal"/>
     <w:uiPriority w:val="34"/>
@@ -1237,7 +1304,7 @@
 </file>
 
 <file path=word/stylesWithEffects.xml><?xml version="1.0" encoding="utf-8"?>
-<w:styles xmlns:wpc="http://schemas.microsoft.com/office/word/2010/wordprocessingCanvas" xmlns:mo="http://schemas.microsoft.com/office/mac/office/2008/main" xmlns:mc="http://schemas.openxmlformats.org/markup-compatibility/2006" xmlns:mv="urn:schemas-microsoft-com:mac:vml" xmlns:o="urn:schemas-microsoft-com:office:office" xmlns:r="http://schemas.openxmlformats.org/officeDocument/2006/relationships" xmlns:m="http://schemas.openxmlformats.org/officeDocument/2006/math" xmlns:v="urn:schemas-microsoft-com:vml" xmlns:wp14="http://schemas.microsoft.com/office/word/2010/wordprocessingDrawing" xmlns:wp="http://schemas.openxmlformats.org/drawingml/2006/wordprocessingDrawing" xmlns:w10="urn:schemas-microsoft-com:office:word" xmlns:w="http://schemas.openxmlformats.org/wordprocessingml/2006/main" xmlns:w14="http://schemas.microsoft.com/office/word/2010/wordml" xmlns:wpg="http://schemas.microsoft.com/office/word/2010/wordprocessingGroup" xmlns:wpi="http://schemas.microsoft.com/office/word/2010/wordprocessingInk" xmlns:wne="http://schemas.microsoft.com/office/word/2006/wordml" xmlns:wps="http://schemas.microsoft.com/office/word/2010/wordprocessingShape" mc:Ignorable="w14 wp14">
+<w:styles xmlns:wpc="http://schemas.microsoft.com/office/word/2010/wordprocessingCanvas" xmlns:mc="http://schemas.openxmlformats.org/markup-compatibility/2006" xmlns:o="urn:schemas-microsoft-com:office:office" xmlns:r="http://schemas.openxmlformats.org/officeDocument/2006/relationships" xmlns:m="http://schemas.openxmlformats.org/officeDocument/2006/math" xmlns:v="urn:schemas-microsoft-com:vml" xmlns:wp14="http://schemas.microsoft.com/office/word/2010/wordprocessingDrawing" xmlns:wp="http://schemas.openxmlformats.org/drawingml/2006/wordprocessingDrawing" xmlns:w10="urn:schemas-microsoft-com:office:word" xmlns:w="http://schemas.openxmlformats.org/wordprocessingml/2006/main" xmlns:w14="http://schemas.microsoft.com/office/word/2010/wordml" xmlns:wpg="http://schemas.microsoft.com/office/word/2010/wordprocessingGroup" xmlns:wpi="http://schemas.microsoft.com/office/word/2010/wordprocessingInk" xmlns:wne="http://schemas.microsoft.com/office/word/2006/wordml" xmlns:wps="http://schemas.microsoft.com/office/word/2010/wordprocessingShape" mc:Ignorable="w14 wp14">
   <w:docDefaults>
     <w:rPrDefault>
       <w:rPr>
@@ -1253,7 +1320,7 @@
       </w:pPr>
     </w:pPrDefault>
   </w:docDefaults>
-  <w:latentStyles w:defLockedState="0" w:defUIPriority="99" w:defSemiHidden="1" w:defUnhideWhenUsed="1" w:defQFormat="0" w:count="276">
+  <w:latentStyles w:defLockedState="0" w:defUIPriority="99" w:defSemiHidden="1" w:defUnhideWhenUsed="1" w:defQFormat="0" w:count="267">
     <w:lsdException w:name="Normal" w:semiHidden="0" w:uiPriority="0" w:unhideWhenUsed="0" w:qFormat="1"/>
     <w:lsdException w:name="heading 1" w:semiHidden="0" w:uiPriority="9" w:unhideWhenUsed="0" w:qFormat="1"/>
     <w:lsdException w:name="heading 2" w:uiPriority="9" w:qFormat="1"/>
@@ -1280,15 +1347,6 @@
     <w:lsdException w:name="Strong" w:semiHidden="0" w:uiPriority="22" w:unhideWhenUsed="0" w:qFormat="1"/>
     <w:lsdException w:name="Emphasis" w:semiHidden="0" w:uiPriority="20" w:unhideWhenUsed="0" w:qFormat="1"/>
     <w:lsdException w:name="Table Grid" w:semiHidden="0" w:uiPriority="39" w:unhideWhenUsed="0"/>
-    <w:lsdException w:name="Note Level 1" w:semiHidden="0" w:unhideWhenUsed="0"/>
-    <w:lsdException w:name="Note Level 2" w:semiHidden="0" w:unhideWhenUsed="0"/>
-    <w:lsdException w:name="Note Level 3" w:semiHidden="0" w:unhideWhenUsed="0"/>
-    <w:lsdException w:name="Note Level 4" w:semiHidden="0" w:unhideWhenUsed="0"/>
-    <w:lsdException w:name="Note Level 5" w:semiHidden="0" w:unhideWhenUsed="0"/>
-    <w:lsdException w:name="Note Level 6" w:semiHidden="0" w:unhideWhenUsed="0"/>
-    <w:lsdException w:name="Note Level 7" w:semiHidden="0" w:unhideWhenUsed="0"/>
-    <w:lsdException w:name="Note Level 8" w:semiHidden="0" w:unhideWhenUsed="0"/>
-    <w:lsdException w:name="Note Level 9" w:semiHidden="0" w:unhideWhenUsed="0"/>
     <w:lsdException w:name="Placeholder Text" w:unhideWhenUsed="0"/>
     <w:lsdException w:name="No Spacing" w:semiHidden="0" w:uiPriority="1" w:unhideWhenUsed="0" w:qFormat="1"/>
     <w:lsdException w:name="Light Shading" w:semiHidden="0" w:uiPriority="60" w:unhideWhenUsed="0"/>
@@ -1405,13 +1463,13 @@
     <w:name w:val="Normal"/>
     <w:qFormat/>
   </w:style>
-  <w:style w:type="character" w:default="1" w:styleId="DefaultParagraphFont">
+  <w:style w:type="character" w:default="1" w:styleId="Fontepargpadro">
     <w:name w:val="Default Paragraph Font"/>
     <w:uiPriority w:val="1"/>
     <w:semiHidden/>
     <w:unhideWhenUsed/>
   </w:style>
-  <w:style w:type="table" w:default="1" w:styleId="TableNormal">
+  <w:style w:type="table" w:default="1" w:styleId="Tabelanormal">
     <w:name w:val="Normal Table"/>
     <w:uiPriority w:val="99"/>
     <w:semiHidden/>
@@ -1426,16 +1484,16 @@
       </w:tblCellMar>
     </w:tblPr>
   </w:style>
-  <w:style w:type="numbering" w:default="1" w:styleId="NoList">
+  <w:style w:type="numbering" w:default="1" w:styleId="Semlista">
     <w:name w:val="No List"/>
     <w:uiPriority w:val="99"/>
     <w:semiHidden/>
     <w:unhideWhenUsed/>
   </w:style>
-  <w:style w:type="paragraph" w:styleId="Header">
+  <w:style w:type="paragraph" w:styleId="Cabealho">
     <w:name w:val="header"/>
     <w:basedOn w:val="Normal"/>
-    <w:link w:val="HeaderChar"/>
+    <w:link w:val="CabealhoChar"/>
     <w:uiPriority w:val="99"/>
     <w:unhideWhenUsed/>
     <w:rsid w:val="00E61F4A"/>
@@ -1447,17 +1505,17 @@
       <w:spacing w:after="0" w:line="240" w:lineRule="auto"/>
     </w:pPr>
   </w:style>
-  <w:style w:type="character" w:customStyle="1" w:styleId="HeaderChar">
-    <w:name w:val="Header Char"/>
-    <w:basedOn w:val="DefaultParagraphFont"/>
-    <w:link w:val="Header"/>
+  <w:style w:type="character" w:customStyle="1" w:styleId="CabealhoChar">
+    <w:name w:val="Cabeçalho Char"/>
+    <w:basedOn w:val="Fontepargpadro"/>
+    <w:link w:val="Cabealho"/>
     <w:uiPriority w:val="99"/>
     <w:rsid w:val="00E61F4A"/>
   </w:style>
-  <w:style w:type="paragraph" w:styleId="Footer">
+  <w:style w:type="paragraph" w:styleId="Rodap">
     <w:name w:val="footer"/>
     <w:basedOn w:val="Normal"/>
-    <w:link w:val="FooterChar"/>
+    <w:link w:val="RodapChar"/>
     <w:uiPriority w:val="99"/>
     <w:unhideWhenUsed/>
     <w:rsid w:val="00E61F4A"/>
@@ -1469,14 +1527,14 @@
       <w:spacing w:after="0" w:line="240" w:lineRule="auto"/>
     </w:pPr>
   </w:style>
-  <w:style w:type="character" w:customStyle="1" w:styleId="FooterChar">
-    <w:name w:val="Footer Char"/>
-    <w:basedOn w:val="DefaultParagraphFont"/>
-    <w:link w:val="Footer"/>
+  <w:style w:type="character" w:customStyle="1" w:styleId="RodapChar">
+    <w:name w:val="Rodapé Char"/>
+    <w:basedOn w:val="Fontepargpadro"/>
+    <w:link w:val="Rodap"/>
     <w:uiPriority w:val="99"/>
     <w:rsid w:val="00E61F4A"/>
   </w:style>
-  <w:style w:type="paragraph" w:styleId="ListParagraph">
+  <w:style w:type="paragraph" w:styleId="PargrafodaLista">
     <w:name w:val="List Paragraph"/>
     <w:basedOn w:val="Normal"/>
     <w:uiPriority w:val="34"/>
@@ -1745,7 +1803,7 @@
   <a:extraClrSchemeLst/>
   <a:extLst>
     <a:ext uri="{05A4C25C-085E-4340-85A3-A5531E510DB2}">
-      <thm15:themeFamily xmlns:thm15="http://schemas.microsoft.com/office/thememl/2012/main" xmlns="" name="Office Theme" id="{62F939B6-93AF-4DB8-9C6B-D6C7DFDC589F}" vid="{4A3C46E8-61CC-4603-A589-7422A47A8E4A}"/>
+      <thm15:themeFamily xmlns="" xmlns:thm15="http://schemas.microsoft.com/office/thememl/2012/main" name="Office Theme" id="{62F939B6-93AF-4DB8-9C6B-D6C7DFDC589F}" vid="{4A3C46E8-61CC-4603-A589-7422A47A8E4A}"/>
     </a:ext>
   </a:extLst>
 </a:theme>

</xml_diff>